<commit_message>
fix of special unknown HTML chars from doc2html
</commit_message>
<xml_diff>
--- a/notes/w04_c8Forms_c12OOP_c15ModernJS.docx
+++ b/notes/w04_c8Forms_c12OOP_c15ModernJS.docx
@@ -31,7 +31,15 @@
     </w:p>
     <w:p>
       <w:r>
-        <w:t xml:space="preserve">Legacy DOM property: document.forms </w:t>
+        <w:t xml:space="preserve">Legacy DOM property: </w:t>
+      </w:r>
+      <w:proofErr w:type="spellStart"/>
+      <w:r>
+        <w:t>document.forms</w:t>
+      </w:r>
+      <w:proofErr w:type="spellEnd"/>
+      <w:r>
+        <w:t xml:space="preserve"> </w:t>
       </w:r>
       <w:r>
         <w:t>-</w:t>
@@ -57,7 +65,21 @@
         <w:rPr>
           <w:highlight w:val="yellow"/>
         </w:rPr>
-        <w:t>const form = document.forms[0];</w:t>
+        <w:t xml:space="preserve">const form = </w:t>
+      </w:r>
+      <w:proofErr w:type="spellStart"/>
+      <w:r>
+        <w:rPr>
+          <w:highlight w:val="yellow"/>
+        </w:rPr>
+        <w:t>document.forms</w:t>
+      </w:r>
+      <w:proofErr w:type="spellEnd"/>
+      <w:r>
+        <w:rPr>
+          <w:highlight w:val="yellow"/>
+        </w:rPr>
+        <w:t>[0];</w:t>
       </w:r>
     </w:p>
     <w:p>
@@ -76,7 +98,7 @@
         <w:rPr>
           <w:highlight w:val="yellow"/>
         </w:rPr>
-        <w:t>‘</w:t>
+        <w:t xml:space="preserve">{{ </w:t>
       </w:r>
       <w:r>
         <w:rPr>
@@ -88,7 +110,7 @@
         <w:rPr>
           <w:highlight w:val="yellow"/>
         </w:rPr>
-        <w:t>’</w:t>
+        <w:t xml:space="preserve"> }}</w:t>
       </w:r>
       <w:r>
         <w:rPr>
@@ -99,7 +121,15 @@
     </w:p>
     <w:p>
       <w:r>
-        <w:t>Note the getElement(</w:t>
+        <w:t xml:space="preserve">Note the </w:t>
+      </w:r>
+      <w:proofErr w:type="spellStart"/>
+      <w:r>
+        <w:t>getElement</w:t>
+      </w:r>
+      <w:proofErr w:type="spellEnd"/>
+      <w:r>
+        <w:t>(</w:t>
       </w:r>
       <w:r>
         <w:rPr>
@@ -111,7 +141,15 @@
         <w:t>S</w:t>
       </w:r>
       <w:r>
-        <w:t>)ByTagname!</w:t>
+        <w:t>)</w:t>
+      </w:r>
+      <w:proofErr w:type="spellStart"/>
+      <w:r>
+        <w:t>ByTagname</w:t>
+      </w:r>
+      <w:proofErr w:type="spellEnd"/>
+      <w:r>
+        <w:t>!</w:t>
       </w:r>
     </w:p>
     <w:p>
@@ -140,7 +178,21 @@
         <w:rPr>
           <w:highlight w:val="yellow"/>
         </w:rPr>
-        <w:t xml:space="preserve"> form = document.forms.search;</w:t>
+        <w:t xml:space="preserve"> form = </w:t>
+      </w:r>
+      <w:proofErr w:type="spellStart"/>
+      <w:r>
+        <w:rPr>
+          <w:highlight w:val="yellow"/>
+        </w:rPr>
+        <w:t>document.forms.search</w:t>
+      </w:r>
+      <w:proofErr w:type="spellEnd"/>
+      <w:r>
+        <w:rPr>
+          <w:highlight w:val="yellow"/>
+        </w:rPr>
+        <w:t>;</w:t>
       </w:r>
       <w:r>
         <w:t xml:space="preserve"> but must be careful of any similar property names or methods of the same name/keyword, such as submit.</w:t>
@@ -169,7 +221,21 @@
         <w:rPr>
           <w:highlight w:val="yellow"/>
         </w:rPr>
-        <w:t xml:space="preserve"> form = document.forms[</w:t>
+        <w:t xml:space="preserve"> form = </w:t>
+      </w:r>
+      <w:proofErr w:type="spellStart"/>
+      <w:r>
+        <w:rPr>
+          <w:highlight w:val="yellow"/>
+        </w:rPr>
+        <w:t>document.forms</w:t>
+      </w:r>
+      <w:proofErr w:type="spellEnd"/>
+      <w:r>
+        <w:rPr>
+          <w:highlight w:val="yellow"/>
+        </w:rPr>
+        <w:t>[</w:t>
       </w:r>
       <w:r>
         <w:rPr>
@@ -229,7 +295,15 @@
         <w:t>const</w:t>
       </w:r>
       <w:r>
-        <w:t xml:space="preserve"> [input, button] = form.elements;</w:t>
+        <w:t xml:space="preserve"> [input, button] = </w:t>
+      </w:r>
+      <w:proofErr w:type="spellStart"/>
+      <w:r>
+        <w:t>form.elements</w:t>
+      </w:r>
+      <w:proofErr w:type="spellEnd"/>
+      <w:r>
+        <w:t>;</w:t>
       </w:r>
     </w:p>
     <w:p>
@@ -247,7 +321,15 @@
         <w:t>name</w:t>
       </w:r>
       <w:r>
-        <w:t xml:space="preserve"> of searchInput)</w:t>
+        <w:t xml:space="preserve"> of </w:t>
+      </w:r>
+      <w:proofErr w:type="spellStart"/>
+      <w:r>
+        <w:t>searchInput</w:t>
+      </w:r>
+      <w:proofErr w:type="spellEnd"/>
+      <w:r>
+        <w:t>)</w:t>
       </w:r>
       <w:r>
         <w:t>:</w:t>
@@ -270,9 +352,11 @@
       <w:r>
         <w:t>{</w:t>
       </w:r>
+      <w:proofErr w:type="spellStart"/>
       <w:r>
         <w:t>searchInput</w:t>
       </w:r>
+      <w:proofErr w:type="spellEnd"/>
       <w:r>
         <w:t>}</w:t>
       </w:r>
@@ -291,8 +375,13 @@
       </w:r>
     </w:p>
     <w:p>
-      <w:r>
-        <w:t>form.submit()</w:t>
+      <w:proofErr w:type="spellStart"/>
+      <w:r>
+        <w:t>form.submit</w:t>
+      </w:r>
+      <w:proofErr w:type="spellEnd"/>
+      <w:r>
+        <w:t>()</w:t>
       </w:r>
       <w:r>
         <w:t xml:space="preserve"> </w:t>
@@ -325,8 +414,13 @@
       </w:r>
     </w:p>
     <w:p>
-      <w:r>
-        <w:t>form.reset()</w:t>
+      <w:proofErr w:type="spellStart"/>
+      <w:r>
+        <w:t>form.reset</w:t>
+      </w:r>
+      <w:proofErr w:type="spellEnd"/>
+      <w:r>
+        <w:t>()</w:t>
       </w:r>
       <w:r>
         <w:t xml:space="preserve"> </w:t>
@@ -385,8 +479,13 @@
       </w:r>
     </w:p>
     <w:p>
-      <w:r>
-        <w:t>form.action:</w:t>
+      <w:proofErr w:type="spellStart"/>
+      <w:r>
+        <w:t>form.action</w:t>
+      </w:r>
+      <w:proofErr w:type="spellEnd"/>
+      <w:r>
+        <w:t>:</w:t>
       </w:r>
     </w:p>
     <w:p>
@@ -404,12 +503,21 @@
       </w:r>
     </w:p>
     <w:p>
-      <w:r>
-        <w:rPr>
-          <w:i/>
-          <w:iCs/>
-        </w:rPr>
-        <w:t xml:space="preserve">form.action = </w:t>
+      <w:proofErr w:type="spellStart"/>
+      <w:r>
+        <w:rPr>
+          <w:i/>
+          <w:iCs/>
+        </w:rPr>
+        <w:t>form.action</w:t>
+      </w:r>
+      <w:proofErr w:type="spellEnd"/>
+      <w:r>
+        <w:rPr>
+          <w:i/>
+          <w:iCs/>
+        </w:rPr>
+        <w:t xml:space="preserve"> = </w:t>
       </w:r>
       <w:r>
         <w:rPr>
@@ -446,8 +554,13 @@
       </w:r>
     </w:p>
     <w:p>
-      <w:r>
-        <w:t>Focus:Occurs when an element is focused on with the cursor.</w:t>
+      <w:proofErr w:type="spellStart"/>
+      <w:r>
+        <w:t>Focus:Occurs</w:t>
+      </w:r>
+      <w:proofErr w:type="spellEnd"/>
+      <w:r>
+        <w:t xml:space="preserve"> when an element is focused on with the cursor.</w:t>
       </w:r>
     </w:p>
     <w:p>
@@ -509,11 +622,16 @@
       </w:r>
     </w:p>
     <w:p>
+      <w:proofErr w:type="spellStart"/>
       <w:r>
         <w:t>form</w:t>
       </w:r>
       <w:r>
-        <w:t>.addEventListener(</w:t>
+        <w:t>.addEventListener</w:t>
+      </w:r>
+      <w:proofErr w:type="spellEnd"/>
+      <w:r>
+        <w:t>(</w:t>
       </w:r>
       <w:r>
         <w:rPr>
@@ -535,12 +653,21 @@
       <w:r>
         <w:t xml:space="preserve">, </w:t>
       </w:r>
-      <w:r>
-        <w:rPr>
-          <w:i/>
-          <w:iCs/>
-        </w:rPr>
-        <w:t>useCapture=false</w:t>
+      <w:proofErr w:type="spellStart"/>
+      <w:r>
+        <w:rPr>
+          <w:i/>
+          <w:iCs/>
+        </w:rPr>
+        <w:t>useCapture</w:t>
+      </w:r>
+      <w:proofErr w:type="spellEnd"/>
+      <w:r>
+        <w:rPr>
+          <w:i/>
+          <w:iCs/>
+        </w:rPr>
+        <w:t>=false</w:t>
       </w:r>
       <w:r>
         <w:t>)</w:t>
@@ -577,6 +704,7 @@
       </w:r>
     </w:p>
     <w:p>
+      <w:proofErr w:type="spellStart"/>
       <w:r>
         <w:rPr>
           <w:i/>
@@ -584,6 +712,7 @@
         </w:rPr>
         <w:t>useCapture</w:t>
       </w:r>
+      <w:proofErr w:type="spellEnd"/>
       <w:r>
         <w:t>:</w:t>
       </w:r>
@@ -593,7 +722,15 @@
     </w:p>
     <w:p>
       <w:r>
-        <w:t>To prevent the form being submitted to a URL altogether, use preventDefault() method.</w:t>
+        <w:t xml:space="preserve">To prevent the form being submitted to a URL altogether, use </w:t>
+      </w:r>
+      <w:proofErr w:type="spellStart"/>
+      <w:r>
+        <w:t>preventDefault</w:t>
+      </w:r>
+      <w:proofErr w:type="spellEnd"/>
+      <w:r>
+        <w:t>() method.</w:t>
       </w:r>
     </w:p>
     <w:p>
@@ -707,6 +844,7 @@
       <w:r>
         <w:t xml:space="preserve">Like if </w:t>
       </w:r>
+      <w:proofErr w:type="spellStart"/>
       <w:r>
         <w:rPr>
           <w:i/>
@@ -714,9 +852,11 @@
         </w:rPr>
         <w:t>redDice</w:t>
       </w:r>
+      <w:proofErr w:type="spellEnd"/>
       <w:r>
         <w:t xml:space="preserve"> and </w:t>
       </w:r>
+      <w:proofErr w:type="spellStart"/>
       <w:r>
         <w:rPr>
           <w:i/>
@@ -724,6 +864,7 @@
         </w:rPr>
         <w:t>blueDice</w:t>
       </w:r>
+      <w:proofErr w:type="spellEnd"/>
       <w:r>
         <w:t xml:space="preserve"> were instances of </w:t>
       </w:r>
@@ -767,6 +908,7 @@
       <w:r>
         <w:t xml:space="preserve">and </w:t>
       </w:r>
+      <w:proofErr w:type="spellStart"/>
       <w:r>
         <w:rPr>
           <w:i/>
@@ -774,6 +916,7 @@
         </w:rPr>
         <w:t>blueDice</w:t>
       </w:r>
+      <w:proofErr w:type="spellEnd"/>
       <w:r>
         <w:t xml:space="preserve"> would not have functions/methods of </w:t>
       </w:r>

</xml_diff>